<commit_message>
Update Rapport Tournoi Escampe.docx
</commit_message>
<xml_diff>
--- a/Rapport Tournoi Escampe.docx
+++ b/Rapport Tournoi Escampe.docx
@@ -223,11 +223,17 @@
         <w:pStyle w:val="Paragraphedeliste"/>
       </w:pPr>
       <w:r>
-        <w:t>Le principal défaut c’est la complexité de mise en œuvre et la partie débogage qui devient plus compliquée qu’un format « huma-</w:t>
+        <w:t>Le principal défaut c’est la complexité de mise en œuvre et la partie débogage qui devient plus compliquée qu’un format « </w:t>
       </w:r>
       <w:proofErr w:type="spellStart"/>
       <w:r>
-        <w:t>readable</w:t>
+        <w:t>huma</w:t>
+      </w:r>
+      <w:r>
+        <w:t>n</w:t>
+      </w:r>
+      <w:r>
+        <w:t>-readable</w:t>
       </w:r>
       <w:proofErr w:type="spellEnd"/>
       <w:r>
@@ -246,7 +252,13 @@
         </w:numPr>
       </w:pPr>
       <w:r>
-        <w:t>Le jeu se finit lorsque la licorne de l’adversaire est capturée, nous pouvons donc stopper le jeu à ce moment. Pour une partie « déjà en cours », on peut simplement regarder si un joueur n’a plus sa licorne, auquel cas il a perdu la partie. (Cette dernière vérification est extrêmement simple à regarder avec ma représentation binaire, il suffit d’appliquer un masque binaire sur le plateau).</w:t>
+        <w:t xml:space="preserve">Le jeu se finit lorsque la licorne de l’adversaire est capturée, nous pouvons donc stopper le jeu à ce moment. </w:t>
+      </w:r>
+      <w:r>
+        <w:br/>
+      </w:r>
+      <w:r>
+        <w:t>Pour une partie « déjà en cours », on peut simplement regarder si un joueur n’a plus sa licorne, auquel cas il a perdu la partie. (Cette dernière vérification est extrêmement simple à regarder avec ma représentation binaire, il suffit d’appliquer un masque binaire sur le plateau).</w:t>
       </w:r>
       <w:r>
         <w:br/>
@@ -314,6 +326,46 @@
       <w:r>
         <w:t xml:space="preserve"> des plateaux.</w:t>
       </w:r>
+    </w:p>
+    <w:p>
+      <w:pPr>
+        <w:pStyle w:val="Paragraphedeliste"/>
+      </w:pPr>
+    </w:p>
+    <w:p>
+      <w:pPr>
+        <w:pStyle w:val="Paragraphedeliste"/>
+      </w:pPr>
+      <w:r>
+        <w:t>Le facteur de branchement maximal </w:t>
+      </w:r>
+      <w:r>
+        <w:t xml:space="preserve">est dans le cas où tous les pions du joueur sont placés sur des cases de liseré triple. Dans ce cas nous avons donc 6 pions (5 paladins et une licorne), qui peuvent se déplacer chacun sur 21 cases théoriques ou ne rien faire. Cela fait un total de 126 coups possibles, cependant </w:t>
+      </w:r>
+      <w:r>
+        <w:t>une</w:t>
+      </w:r>
+      <w:r>
+        <w:t xml:space="preserve"> règle v</w:t>
+      </w:r>
+      <w:r>
+        <w:t>a</w:t>
+      </w:r>
+      <w:r>
+        <w:t xml:space="preserve"> venir réduire ce chiffre. </w:t>
+      </w:r>
+      <w:r>
+        <w:t>U</w:t>
+      </w:r>
+      <w:r>
+        <w:t xml:space="preserve">ne grosse proportion de coups seront interdits car les cases accessibles seront déjà occupées par </w:t>
+      </w:r>
+      <w:r>
+        <w:t>un pion allié ou adverse</w:t>
+      </w:r>
+      <w:r>
+        <w:t xml:space="preserve">. </w:t>
+      </w:r>
       <w:r>
         <w:br/>
       </w:r>
@@ -336,7 +388,11 @@
         <w:t xml:space="preserve"> une série de coups imparables. Néanmoins il doit exister </w:t>
       </w:r>
       <w:r>
-        <w:t xml:space="preserve">des séries permettant d’atteindre des positions avantageuses mais seulement si </w:t>
+        <w:t xml:space="preserve">des séries permettant d’atteindre des positions avantageuses </w:t>
+      </w:r>
+      <w:r>
+        <w:lastRenderedPageBreak/>
+        <w:t xml:space="preserve">mais seulement si </w:t>
       </w:r>
       <w:r>
         <w:t>les mouvements</w:t>
@@ -408,19 +464,28 @@
         </w:numPr>
       </w:pPr>
       <w:r>
-        <w:t xml:space="preserve">La sécurité des licornes et paladins : </w:t>
-      </w:r>
-      <w:r>
-        <w:t xml:space="preserve">si une solution expose la licorne ou trop de paladins </w:t>
+        <w:t>La sécurité des licorne</w:t>
+      </w:r>
+      <w:r>
+        <w:t>s</w:t>
+      </w:r>
+      <w:r>
+        <w:t xml:space="preserve"> </w:t>
+      </w:r>
+      <w:r>
+        <w:t xml:space="preserve">: </w:t>
+      </w:r>
+      <w:r>
+        <w:t>si une solution expose la licorne</w:t>
+      </w:r>
+      <w:r>
+        <w:t xml:space="preserve"> </w:t>
       </w:r>
       <w:r>
         <w:t>cela</w:t>
       </w:r>
       <w:r>
-        <w:t xml:space="preserve"> signifie qu’on se mets en danger. Il </w:t>
-      </w:r>
-      <w:r>
-        <w:t>faut néanmoins autoriser le sacrifice de paladins afin d’optimiser ses performances.</w:t>
+        <w:t xml:space="preserve"> signifie qu’on se mets en danger. </w:t>
       </w:r>
     </w:p>
     <w:p>
@@ -432,7 +497,6 @@
         </w:numPr>
       </w:pPr>
       <w:r>
-        <w:lastRenderedPageBreak/>
         <w:t xml:space="preserve">Le contrôle des parties importantes du plateau : ces parties peuvent être le centre de plateau qui offre une meilleure </w:t>
       </w:r>
       <w:r>
@@ -453,10 +517,13 @@
         <w:t xml:space="preserve">contrôler le plateau et prendre l’ascendant de possibilité permet de s’assurer </w:t>
       </w:r>
       <w:r>
-        <w:t>des stratégies efficaces. Néanmoins beaucoup d’autres heuristiques peuvent être pris en compte tel que la différence de</w:t>
-      </w:r>
-      <w:r>
-        <w:t xml:space="preserve"> paladins restants, la densité des troupes ou encore </w:t>
+        <w:t>des stratégies efficaces. Néanmoins beaucoup d’autres heuristiques peuvent être pris en compt</w:t>
+      </w:r>
+      <w:r>
+        <w:t xml:space="preserve">e tels que </w:t>
+      </w:r>
+      <w:r>
+        <w:t xml:space="preserve">la densité des troupes ou encore </w:t>
       </w:r>
       <w:r>
         <w:t>la distance avec l’adversaire.</w:t>

</xml_diff>